<commit_message>
update the case studies
</commit_message>
<xml_diff>
--- a/Cases/An Empirical Study of the Out of Memory Errors in Apache Spark.docx
+++ b/Cases/An Empirical Study of the Out of Memory Errors in Apache Spark.docx
@@ -450,25 +450,22 @@
     <w:p>
       <w:pPr>
         <w:rPr>
-          <w:rFonts w:ascii="Helvetica Neue" w:hAnsi="Helvetica Neue"/>
-          <w:sz w:val="18"/>
-          <w:szCs w:val="18"/>
-        </w:rPr>
-      </w:pPr>
-    </w:p>
-    <w:p/>
+          <w:rFonts w:hint="eastAsia"/>
+        </w:rPr>
+      </w:pPr>
+    </w:p>
     <w:p>
       <w:pPr>
         <w:pStyle w:val="Heading2"/>
+        <w:rPr>
+          <w:rFonts w:hint="eastAsia"/>
+        </w:rPr>
       </w:pPr>
       <w:r>
         <w:t>Large cached data</w:t>
       </w:r>
-    </w:p>
-    <w:p>
-      <w:pPr>
-        <w:pStyle w:val="Heading2"/>
-      </w:pPr>
+      <w:bookmarkStart w:id="0" w:name="_GoBack"/>
+      <w:bookmarkEnd w:id="0"/>
     </w:p>
     <w:p>
       <w:pPr>
@@ -1585,98 +1582,98 @@
           <w:szCs w:val="18"/>
           <w:shd w:val="clear" w:color="auto" w:fill="FFFFFF"/>
         </w:rPr>
+        <w:t>Determining the number of partitions is a bit tricky. Spark by default will try and infer a sensible number of partitions. </w:t>
+      </w:r>
+    </w:p>
+    <w:p>
+      <w:pPr>
+        <w:shd w:val="clear" w:color="auto" w:fill="FFFFFF"/>
+        <w:spacing w:line="253" w:lineRule="atLeast"/>
+        <w:rPr>
+          <w:rFonts w:ascii="Helvetica Neue" w:eastAsia="Times New Roman" w:hAnsi="Helvetica Neue" w:cs="Times New Roman"/>
+          <w:b/>
+          <w:color w:val="444444"/>
+          <w:sz w:val="18"/>
+          <w:szCs w:val="18"/>
+        </w:rPr>
+      </w:pPr>
+    </w:p>
+    <w:p>
+      <w:pPr>
+        <w:shd w:val="clear" w:color="auto" w:fill="FFFFFF"/>
+        <w:spacing w:line="253" w:lineRule="atLeast"/>
+        <w:rPr>
+          <w:rFonts w:ascii="Helvetica Neue" w:eastAsia="Times New Roman" w:hAnsi="Helvetica Neue" w:cs="Times New Roman"/>
+          <w:b/>
+          <w:color w:val="444444"/>
+          <w:sz w:val="18"/>
+          <w:szCs w:val="20"/>
+        </w:rPr>
+      </w:pPr>
+      <w:r>
+        <w:rPr>
+          <w:rFonts w:ascii="Helvetica Neue" w:eastAsia="Times New Roman" w:hAnsi="Helvetica Neue" w:cs="Times New Roman"/>
+          <w:b/>
+          <w:color w:val="444444"/>
+          <w:sz w:val="18"/>
+          <w:szCs w:val="20"/>
+        </w:rPr>
+        <w:t>Job type:</w:t>
+      </w:r>
+      <w:r>
+        <w:rPr>
+          <w:rFonts w:ascii="Helvetica Neue" w:eastAsia="Times New Roman" w:hAnsi="Helvetica Neue" w:cs="Times New Roman"/>
+          <w:b/>
+          <w:color w:val="444444"/>
+          <w:sz w:val="18"/>
+          <w:szCs w:val="20"/>
+        </w:rPr>
+        <w:t xml:space="preserve"> User-defined (</w:t>
+      </w:r>
+      <w:proofErr w:type="spellStart"/>
+      <w:r>
+        <w:rPr>
+          <w:rFonts w:ascii="Helvetica Neue" w:eastAsia="Times New Roman" w:hAnsi="Helvetica Neue" w:cs="Times New Roman"/>
+          <w:b/>
+          <w:color w:val="444444"/>
+          <w:sz w:val="18"/>
+          <w:szCs w:val="20"/>
+        </w:rPr>
+        <w:t>StackOverflow</w:t>
+      </w:r>
+      <w:proofErr w:type="spellEnd"/>
+      <w:r>
+        <w:rPr>
+          <w:rFonts w:ascii="Helvetica Neue" w:eastAsia="Times New Roman" w:hAnsi="Helvetica Neue" w:cs="Times New Roman"/>
+          <w:b/>
+          <w:color w:val="444444"/>
+          <w:sz w:val="18"/>
+          <w:szCs w:val="20"/>
+        </w:rPr>
+        <w:t>)</w:t>
+      </w:r>
+    </w:p>
+    <w:p>
+      <w:pPr>
+        <w:shd w:val="clear" w:color="auto" w:fill="FFFFFF"/>
+        <w:spacing w:line="253" w:lineRule="atLeast"/>
+        <w:rPr>
+          <w:rFonts w:ascii="Helvetica Neue" w:eastAsia="Times New Roman" w:hAnsi="Helvetica Neue" w:cs="Times New Roman"/>
+          <w:b/>
+          <w:color w:val="444444"/>
+          <w:sz w:val="18"/>
+          <w:szCs w:val="20"/>
+        </w:rPr>
+      </w:pPr>
+      <w:r>
+        <w:rPr>
+          <w:rFonts w:ascii="Helvetica Neue" w:eastAsia="Times New Roman" w:hAnsi="Helvetica Neue" w:cs="Times New Roman"/>
+          <w:b/>
+          <w:color w:val="444444"/>
+          <w:sz w:val="18"/>
+          <w:szCs w:val="20"/>
+        </w:rPr>
         <w:lastRenderedPageBreak/>
-        <w:t>Determining the number of partitions is a bit tricky. Spark by default will try and infer a sensible number of partitions. </w:t>
-      </w:r>
-    </w:p>
-    <w:p>
-      <w:pPr>
-        <w:shd w:val="clear" w:color="auto" w:fill="FFFFFF"/>
-        <w:spacing w:line="253" w:lineRule="atLeast"/>
-        <w:rPr>
-          <w:rFonts w:ascii="Helvetica Neue" w:eastAsia="Times New Roman" w:hAnsi="Helvetica Neue" w:cs="Times New Roman"/>
-          <w:b/>
-          <w:color w:val="444444"/>
-          <w:sz w:val="18"/>
-          <w:szCs w:val="18"/>
-        </w:rPr>
-      </w:pPr>
-    </w:p>
-    <w:p>
-      <w:pPr>
-        <w:shd w:val="clear" w:color="auto" w:fill="FFFFFF"/>
-        <w:spacing w:line="253" w:lineRule="atLeast"/>
-        <w:rPr>
-          <w:rFonts w:ascii="Helvetica Neue" w:eastAsia="Times New Roman" w:hAnsi="Helvetica Neue" w:cs="Times New Roman"/>
-          <w:b/>
-          <w:color w:val="444444"/>
-          <w:sz w:val="18"/>
-          <w:szCs w:val="20"/>
-        </w:rPr>
-      </w:pPr>
-      <w:r>
-        <w:rPr>
-          <w:rFonts w:ascii="Helvetica Neue" w:eastAsia="Times New Roman" w:hAnsi="Helvetica Neue" w:cs="Times New Roman"/>
-          <w:b/>
-          <w:color w:val="444444"/>
-          <w:sz w:val="18"/>
-          <w:szCs w:val="20"/>
-        </w:rPr>
-        <w:t>Job type:</w:t>
-      </w:r>
-      <w:r>
-        <w:rPr>
-          <w:rFonts w:ascii="Helvetica Neue" w:eastAsia="Times New Roman" w:hAnsi="Helvetica Neue" w:cs="Times New Roman"/>
-          <w:b/>
-          <w:color w:val="444444"/>
-          <w:sz w:val="18"/>
-          <w:szCs w:val="20"/>
-        </w:rPr>
-        <w:t xml:space="preserve"> User-defined (</w:t>
-      </w:r>
-      <w:proofErr w:type="spellStart"/>
-      <w:r>
-        <w:rPr>
-          <w:rFonts w:ascii="Helvetica Neue" w:eastAsia="Times New Roman" w:hAnsi="Helvetica Neue" w:cs="Times New Roman"/>
-          <w:b/>
-          <w:color w:val="444444"/>
-          <w:sz w:val="18"/>
-          <w:szCs w:val="20"/>
-        </w:rPr>
-        <w:t>StackOverflow</w:t>
-      </w:r>
-      <w:proofErr w:type="spellEnd"/>
-      <w:r>
-        <w:rPr>
-          <w:rFonts w:ascii="Helvetica Neue" w:eastAsia="Times New Roman" w:hAnsi="Helvetica Neue" w:cs="Times New Roman"/>
-          <w:b/>
-          <w:color w:val="444444"/>
-          <w:sz w:val="18"/>
-          <w:szCs w:val="20"/>
-        </w:rPr>
-        <w:t>)</w:t>
-      </w:r>
-    </w:p>
-    <w:p>
-      <w:pPr>
-        <w:shd w:val="clear" w:color="auto" w:fill="FFFFFF"/>
-        <w:spacing w:line="253" w:lineRule="atLeast"/>
-        <w:rPr>
-          <w:rFonts w:ascii="Helvetica Neue" w:eastAsia="Times New Roman" w:hAnsi="Helvetica Neue" w:cs="Times New Roman"/>
-          <w:b/>
-          <w:color w:val="444444"/>
-          <w:sz w:val="18"/>
-          <w:szCs w:val="20"/>
-        </w:rPr>
-      </w:pPr>
-      <w:r>
-        <w:rPr>
-          <w:rFonts w:ascii="Helvetica Neue" w:eastAsia="Times New Roman" w:hAnsi="Helvetica Neue" w:cs="Times New Roman"/>
-          <w:b/>
-          <w:color w:val="444444"/>
-          <w:sz w:val="18"/>
-          <w:szCs w:val="20"/>
-        </w:rPr>
         <w:t xml:space="preserve">Causes: </w:t>
       </w:r>
       <w:r>
@@ -10306,8 +10303,6 @@
           <w:szCs w:val="18"/>
         </w:rPr>
       </w:pPr>
-      <w:bookmarkStart w:id="0" w:name="_GoBack"/>
-      <w:bookmarkEnd w:id="0"/>
     </w:p>
     <w:p>
       <w:pPr>
@@ -22574,7 +22569,7 @@
 </file>
 
 <file path=customXml/itemProps1.xml><?xml version="1.0" encoding="utf-8"?>
-<ds:datastoreItem xmlns:ds="http://schemas.openxmlformats.org/officeDocument/2006/customXml" ds:itemID="{6C81E5CE-E220-7143-B720-D4BE9E593AA4}">
+<ds:datastoreItem xmlns:ds="http://schemas.openxmlformats.org/officeDocument/2006/customXml" ds:itemID="{51C7954D-577E-BD42-8FC0-43145B9E7B89}">
   <ds:schemaRefs>
     <ds:schemaRef ds:uri="http://schemas.openxmlformats.org/officeDocument/2006/bibliography"/>
   </ds:schemaRefs>

</xml_diff>